<commit_message>
updated examples to work with latest version
</commit_message>
<xml_diff>
--- a/demos/album_pl/base/spec.docx
+++ b/demos/album_pl/base/spec.docx
@@ -9,8 +9,6 @@
       <w:r>
         <w:t xml:space="preserve">BASE </w:t>
       </w:r>
-      <w:bookmarkStart w:id="0" w:name="_GoBack"/>
-      <w:bookmarkEnd w:id="0"/>
       <w:r>
         <w:t>Photo Album test specification</w:t>
       </w:r>
@@ -23,7 +21,7 @@
       </w:tblPr>
       <w:tblGrid>
         <w:gridCol w:w="4788"/>
-        <w:gridCol w:w="4788"/>
+        <w:gridCol w:w="3304"/>
       </w:tblGrid>
       <w:tr>
         <w:tc>
@@ -38,7 +36,7 @@
         </w:tc>
         <w:tc>
           <w:tcPr>
-            <w:tcW w:w="4788" w:type="dxa"/>
+            <w:tcW w:w="3304" w:type="dxa"/>
           </w:tcPr>
           <w:p>
             <w:r>
@@ -60,12 +58,14 @@
         </w:tc>
         <w:tc>
           <w:tcPr>
-            <w:tcW w:w="4788" w:type="dxa"/>
+            <w:tcW w:w="3304" w:type="dxa"/>
           </w:tcPr>
           <w:p>
             <w:r>
               <w:t>5</w:t>
             </w:r>
+            <w:bookmarkStart w:id="0" w:name="_GoBack"/>
+            <w:bookmarkEnd w:id="0"/>
           </w:p>
         </w:tc>
       </w:tr>
@@ -79,7 +79,7 @@
       </w:tblPr>
       <w:tblGrid>
         <w:gridCol w:w="4788"/>
-        <w:gridCol w:w="4788"/>
+        <w:gridCol w:w="3304"/>
       </w:tblGrid>
       <w:tr>
         <w:tc>
@@ -94,7 +94,7 @@
         </w:tc>
         <w:tc>
           <w:tcPr>
-            <w:tcW w:w="4788" w:type="dxa"/>
+            <w:tcW w:w="3304" w:type="dxa"/>
           </w:tcPr>
           <w:p>
             <w:r>
@@ -109,18 +109,25 @@
             <w:tcW w:w="4788" w:type="dxa"/>
           </w:tcPr>
           <w:p>
+            <w:proofErr w:type="spellStart"/>
             <w:r>
               <w:t>photoAt</w:t>
             </w:r>
-          </w:p>
-        </w:tc>
-        <w:tc>
-          <w:tcPr>
-            <w:tcW w:w="4788" w:type="dxa"/>
-          </w:tcPr>
-          <w:p>
-            <w:r>
-              <w:t>seq Photo</w:t>
+            <w:proofErr w:type="spellEnd"/>
+          </w:p>
+        </w:tc>
+        <w:tc>
+          <w:tcPr>
+            <w:tcW w:w="3304" w:type="dxa"/>
+          </w:tcPr>
+          <w:p>
+            <w:proofErr w:type="spellStart"/>
+            <w:r>
+              <w:t>seq</w:t>
+            </w:r>
+            <w:proofErr w:type="spellEnd"/>
+            <w:r>
+              <w:t xml:space="preserve"> Photo</w:t>
             </w:r>
           </w:p>
         </w:tc>
@@ -134,13 +141,13 @@
         <w:tblLook w:val="04A0" w:firstRow="1" w:lastRow="0" w:firstColumn="1" w:lastColumn="0" w:noHBand="0" w:noVBand="1"/>
       </w:tblPr>
       <w:tblGrid>
-        <w:gridCol w:w="5021"/>
-        <w:gridCol w:w="4555"/>
+        <w:gridCol w:w="6112"/>
+        <w:gridCol w:w="1980"/>
       </w:tblGrid>
       <w:tr>
         <w:tc>
           <w:tcPr>
-            <w:tcW w:w="6999" w:type="dxa"/>
+            <w:tcW w:w="6112" w:type="dxa"/>
           </w:tcPr>
           <w:p>
             <w:r>
@@ -150,7 +157,7 @@
         </w:tc>
         <w:tc>
           <w:tcPr>
-            <w:tcW w:w="6590" w:type="dxa"/>
+            <w:tcW w:w="1980" w:type="dxa"/>
           </w:tcPr>
           <w:p>
             <w:r>
@@ -162,17 +169,30 @@
       <w:tr>
         <w:tc>
           <w:tcPr>
-            <w:tcW w:w="6999" w:type="dxa"/>
-          </w:tcPr>
-          <w:p>
-            <w:r>
-              <w:t>#photoAt.elems = #photoAt</w:t>
-            </w:r>
-          </w:p>
-        </w:tc>
-        <w:tc>
-          <w:tcPr>
-            <w:tcW w:w="6590" w:type="dxa"/>
+            <w:tcW w:w="6112" w:type="dxa"/>
+          </w:tcPr>
+          <w:p>
+            <w:r>
+              <w:t>#</w:t>
+            </w:r>
+            <w:proofErr w:type="spellStart"/>
+            <w:r>
+              <w:t>photoAt.elems</w:t>
+            </w:r>
+            <w:proofErr w:type="spellEnd"/>
+            <w:r>
+              <w:t xml:space="preserve"> = #</w:t>
+            </w:r>
+            <w:proofErr w:type="spellStart"/>
+            <w:r>
+              <w:t>photoAt</w:t>
+            </w:r>
+            <w:proofErr w:type="spellEnd"/>
+          </w:p>
+        </w:tc>
+        <w:tc>
+          <w:tcPr>
+            <w:tcW w:w="1980" w:type="dxa"/>
           </w:tcPr>
           <w:p>
             <w:r>
@@ -184,17 +204,25 @@
       <w:tr>
         <w:tc>
           <w:tcPr>
-            <w:tcW w:w="6999" w:type="dxa"/>
-          </w:tcPr>
-          <w:p>
-            <w:r>
-              <w:t>#photoAt &lt;= 3</w:t>
-            </w:r>
-          </w:p>
-        </w:tc>
-        <w:tc>
-          <w:tcPr>
-            <w:tcW w:w="6590" w:type="dxa"/>
+            <w:tcW w:w="6112" w:type="dxa"/>
+          </w:tcPr>
+          <w:p>
+            <w:r>
+              <w:t>#</w:t>
+            </w:r>
+            <w:proofErr w:type="spellStart"/>
+            <w:r>
+              <w:t>photoAt</w:t>
+            </w:r>
+            <w:proofErr w:type="spellEnd"/>
+            <w:r>
+              <w:t xml:space="preserve"> &lt;= 3</w:t>
+            </w:r>
+          </w:p>
+        </w:tc>
+        <w:tc>
+          <w:tcPr>
+            <w:tcW w:w="1980" w:type="dxa"/>
           </w:tcPr>
           <w:p>
             <w:r>
@@ -213,7 +241,7 @@
       </w:tblPr>
       <w:tblGrid>
         <w:gridCol w:w="4788"/>
-        <w:gridCol w:w="4788"/>
+        <w:gridCol w:w="3304"/>
       </w:tblGrid>
       <w:tr>
         <w:tc>
@@ -228,7 +256,7 @@
         </w:tc>
         <w:tc>
           <w:tcPr>
-            <w:tcW w:w="4788" w:type="dxa"/>
+            <w:tcW w:w="3304" w:type="dxa"/>
           </w:tcPr>
           <w:p/>
         </w:tc>
@@ -239,14 +267,16 @@
             <w:tcW w:w="4788" w:type="dxa"/>
           </w:tcPr>
           <w:p>
+            <w:proofErr w:type="spellStart"/>
             <w:r>
               <w:t>init</w:t>
             </w:r>
-          </w:p>
-        </w:tc>
-        <w:tc>
-          <w:tcPr>
-            <w:tcW w:w="4788" w:type="dxa"/>
+            <w:proofErr w:type="spellEnd"/>
+          </w:p>
+        </w:tc>
+        <w:tc>
+          <w:tcPr>
+            <w:tcW w:w="3304" w:type="dxa"/>
           </w:tcPr>
           <w:p/>
         </w:tc>
@@ -260,7 +290,7 @@
         </w:tc>
         <w:tc>
           <w:tcPr>
-            <w:tcW w:w="4788" w:type="dxa"/>
+            <w:tcW w:w="3304" w:type="dxa"/>
           </w:tcPr>
           <w:p>
             <w:r>
@@ -275,14 +305,16 @@
             <w:tcW w:w="4788" w:type="dxa"/>
           </w:tcPr>
           <w:p>
+            <w:proofErr w:type="spellStart"/>
             <w:r>
               <w:t>photoAt</w:t>
             </w:r>
-          </w:p>
-        </w:tc>
-        <w:tc>
-          <w:tcPr>
-            <w:tcW w:w="4788" w:type="dxa"/>
+            <w:proofErr w:type="spellEnd"/>
+          </w:p>
+        </w:tc>
+        <w:tc>
+          <w:tcPr>
+            <w:tcW w:w="3304" w:type="dxa"/>
           </w:tcPr>
           <w:p>
             <w:r>
@@ -341,9 +373,11 @@
             <w:tcW w:w="1656" w:type="dxa"/>
           </w:tcPr>
           <w:p>
+            <w:proofErr w:type="spellStart"/>
             <w:r>
               <w:t>addPhoto</w:t>
             </w:r>
+            <w:proofErr w:type="spellEnd"/>
           </w:p>
         </w:tc>
         <w:tc>
@@ -372,9 +406,19 @@
             <w:vMerge w:val="restart"/>
           </w:tcPr>
           <w:p>
-            <w:r>
-              <w:t>p:Photo, report!:Int</w:t>
-            </w:r>
+            <w:proofErr w:type="gramStart"/>
+            <w:r>
+              <w:t>p:</w:t>
+            </w:r>
+            <w:proofErr w:type="gramEnd"/>
+            <w:r>
+              <w:t>Photo, report!:</w:t>
+            </w:r>
+            <w:proofErr w:type="spellStart"/>
+            <w:r>
+              <w:t>Int</w:t>
+            </w:r>
+            <w:proofErr w:type="spellEnd"/>
           </w:p>
         </w:tc>
         <w:tc>
@@ -387,7 +431,15 @@
               <w:jc w:val="center"/>
             </w:pPr>
             <w:r>
-              <w:t>#photoAt &lt; 3</w:t>
+              <w:t>#</w:t>
+            </w:r>
+            <w:proofErr w:type="spellStart"/>
+            <w:r>
+              <w:t>photoAt</w:t>
+            </w:r>
+            <w:proofErr w:type="spellEnd"/>
+            <w:r>
+              <w:t xml:space="preserve"> &lt; 3</w:t>
             </w:r>
           </w:p>
         </w:tc>
@@ -397,7 +449,15 @@
           </w:tcPr>
           <w:p>
             <w:r>
-              <w:t>#photoAt &gt;= 3</w:t>
+              <w:t>#</w:t>
+            </w:r>
+            <w:proofErr w:type="spellStart"/>
+            <w:r>
+              <w:t>photoAt</w:t>
+            </w:r>
+            <w:proofErr w:type="spellEnd"/>
+            <w:r>
+              <w:t xml:space="preserve"> &gt;= 3</w:t>
             </w:r>
           </w:p>
         </w:tc>
@@ -416,7 +476,15 @@
           </w:tcPr>
           <w:p>
             <w:r>
-              <w:t>p !in ran[photoAt]</w:t>
+              <w:t>p !in ran[</w:t>
+            </w:r>
+            <w:proofErr w:type="spellStart"/>
+            <w:r>
+              <w:t>photoAt</w:t>
+            </w:r>
+            <w:proofErr w:type="spellEnd"/>
+            <w:r>
+              <w:t>]</w:t>
             </w:r>
           </w:p>
         </w:tc>
@@ -425,8 +493,21 @@
             <w:tcW w:w="1833" w:type="dxa"/>
           </w:tcPr>
           <w:p>
-            <w:r>
-              <w:t>p in ran[photoAt]</w:t>
+            <w:proofErr w:type="spellStart"/>
+            <w:r>
+              <w:t>p in</w:t>
+            </w:r>
+            <w:proofErr w:type="spellEnd"/>
+            <w:r>
+              <w:t xml:space="preserve"> ran[</w:t>
+            </w:r>
+            <w:proofErr w:type="spellStart"/>
+            <w:r>
+              <w:t>photoAt</w:t>
+            </w:r>
+            <w:proofErr w:type="spellEnd"/>
+            <w:r>
+              <w:t>]</w:t>
             </w:r>
           </w:p>
         </w:tc>
@@ -447,9 +528,11 @@
             <w:tcW w:w="1656" w:type="dxa"/>
           </w:tcPr>
           <w:p>
+            <w:proofErr w:type="spellStart"/>
             <w:r>
               <w:t>photoAt</w:t>
             </w:r>
+            <w:proofErr w:type="spellEnd"/>
           </w:p>
         </w:tc>
         <w:tc>
@@ -457,8 +540,13 @@
             <w:tcW w:w="2911" w:type="dxa"/>
           </w:tcPr>
           <w:p>
-            <w:r>
-              <w:t>photoAt.add[p]</w:t>
+            <w:proofErr w:type="spellStart"/>
+            <w:r>
+              <w:t>photoAt.add</w:t>
+            </w:r>
+            <w:proofErr w:type="spellEnd"/>
+            <w:r>
+              <w:t>[p]</w:t>
             </w:r>
           </w:p>
         </w:tc>
@@ -489,9 +577,11 @@
             <w:tcW w:w="1656" w:type="dxa"/>
           </w:tcPr>
           <w:p>
+            <w:proofErr w:type="gramStart"/>
             <w:r>
               <w:t>report</w:t>
             </w:r>
+            <w:proofErr w:type="gramEnd"/>
             <w:r>
               <w:t>!</w:t>
             </w:r>
@@ -538,7 +628,7 @@
       </w:tblPr>
       <w:tblGrid>
         <w:gridCol w:w="2511"/>
-        <w:gridCol w:w="2911"/>
+        <w:gridCol w:w="5581"/>
       </w:tblGrid>
       <w:tr>
         <w:tc>
@@ -554,7 +644,7 @@
         </w:tc>
         <w:tc>
           <w:tcPr>
-            <w:tcW w:w="2911" w:type="dxa"/>
+            <w:tcW w:w="5581" w:type="dxa"/>
           </w:tcPr>
           <w:p/>
         </w:tc>
@@ -565,14 +655,16 @@
             <w:tcW w:w="2511" w:type="dxa"/>
           </w:tcPr>
           <w:p>
+            <w:proofErr w:type="spellStart"/>
             <w:r>
               <w:t>viewPhotos</w:t>
             </w:r>
-          </w:p>
-        </w:tc>
-        <w:tc>
-          <w:tcPr>
-            <w:tcW w:w="2911" w:type="dxa"/>
+            <w:proofErr w:type="spellEnd"/>
+          </w:p>
+        </w:tc>
+        <w:tc>
+          <w:tcPr>
+            <w:tcW w:w="5581" w:type="dxa"/>
           </w:tcPr>
           <w:p/>
         </w:tc>
@@ -596,7 +688,7 @@
         </w:tc>
         <w:tc>
           <w:tcPr>
-            <w:tcW w:w="2911" w:type="dxa"/>
+            <w:tcW w:w="5581" w:type="dxa"/>
           </w:tcPr>
           <w:p>
             <w:r>
@@ -611,9 +703,11 @@
             <w:tcW w:w="2511" w:type="dxa"/>
           </w:tcPr>
           <w:p>
+            <w:proofErr w:type="gramStart"/>
             <w:r>
               <w:t>result</w:t>
             </w:r>
+            <w:proofErr w:type="gramEnd"/>
             <w:r>
               <w:t>!</w:t>
             </w:r>
@@ -621,12 +715,14 @@
         </w:tc>
         <w:tc>
           <w:tcPr>
-            <w:tcW w:w="2911" w:type="dxa"/>
-          </w:tcPr>
-          <w:p>
+            <w:tcW w:w="5581" w:type="dxa"/>
+          </w:tcPr>
+          <w:p>
+            <w:proofErr w:type="spellStart"/>
             <w:r>
               <w:t>photoAt.elems</w:t>
             </w:r>
+            <w:proofErr w:type="spellEnd"/>
           </w:p>
         </w:tc>
       </w:tr>

</xml_diff>